<commit_message>
deleted:    "graduate/~$\346\257\225\344\270\232\350\256\272\346\226\207.docx" 	deleted:    graduate/~WRL2088.tmp 	modified:   "graduate/\346\257\225\344\270\232\350\256\272\346\226\207.docx"
</commit_message>
<xml_diff>
--- a/graduate/毕业论文.docx
+++ b/graduate/毕业论文.docx
@@ -334,6 +334,14 @@
         </w:rPr>
         <w:t>，图书商城系统</w:t>
       </w:r>
+      <w:r>
+        <w:rPr>
+          <w:rFonts w:hint="eastAsia"/>
+        </w:rPr>
+        <w:t>.</w:t>
+      </w:r>
+      <w:bookmarkStart w:id="0" w:name="_GoBack"/>
+      <w:bookmarkEnd w:id="0"/>
     </w:p>
     <w:p>
       <w:pPr>
@@ -807,8 +815,6 @@
         </w:rPr>
         <w:t>.</w:t>
       </w:r>
-      <w:bookmarkStart w:id="0" w:name="_GoBack"/>
-      <w:bookmarkEnd w:id="0"/>
     </w:p>
     <w:sectPr>
       <w:pgSz w:w="11906" w:h="16838"/>
@@ -818,6 +824,44 @@
     </w:sectPr>
   </w:body>
 </w:document>
+</file>
+
+<file path=word/endnotes.xml><?xml version="1.0" encoding="utf-8"?>
+<w:endnotes xmlns:wpc="http://schemas.microsoft.com/office/word/2010/wordprocessingCanvas" xmlns:mc="http://schemas.openxmlformats.org/markup-compatibility/2006" xmlns:o="urn:schemas-microsoft-com:office:office" xmlns:r="http://schemas.openxmlformats.org/officeDocument/2006/relationships" xmlns:m="http://schemas.openxmlformats.org/officeDocument/2006/math" xmlns:v="urn:schemas-microsoft-com:vml" xmlns:wp14="http://schemas.microsoft.com/office/word/2010/wordprocessingDrawing" xmlns:wp="http://schemas.openxmlformats.org/drawingml/2006/wordprocessingDrawing" xmlns:w10="urn:schemas-microsoft-com:office:word" xmlns:w="http://schemas.openxmlformats.org/wordprocessingml/2006/main" xmlns:w14="http://schemas.microsoft.com/office/word/2010/wordml" xmlns:wpg="http://schemas.microsoft.com/office/word/2010/wordprocessingGroup" xmlns:wpi="http://schemas.microsoft.com/office/word/2010/wordprocessingInk" xmlns:wne="http://schemas.microsoft.com/office/word/2006/wordml" xmlns:wps="http://schemas.microsoft.com/office/word/2010/wordprocessingShape" mc:Ignorable="w14 wp14">
+  <w:endnote w:type="separator" w:id="-1">
+    <w:p>
+      <w:r>
+        <w:separator/>
+      </w:r>
+    </w:p>
+  </w:endnote>
+  <w:endnote w:type="continuationSeparator" w:id="0">
+    <w:p>
+      <w:r>
+        <w:continuationSeparator/>
+      </w:r>
+    </w:p>
+  </w:endnote>
+</w:endnotes>
+</file>
+
+<file path=word/footnotes.xml><?xml version="1.0" encoding="utf-8"?>
+<w:footnotes xmlns:wpc="http://schemas.microsoft.com/office/word/2010/wordprocessingCanvas" xmlns:mc="http://schemas.openxmlformats.org/markup-compatibility/2006" xmlns:o="urn:schemas-microsoft-com:office:office" xmlns:r="http://schemas.openxmlformats.org/officeDocument/2006/relationships" xmlns:m="http://schemas.openxmlformats.org/officeDocument/2006/math" xmlns:v="urn:schemas-microsoft-com:vml" xmlns:wp14="http://schemas.microsoft.com/office/word/2010/wordprocessingDrawing" xmlns:wp="http://schemas.openxmlformats.org/drawingml/2006/wordprocessingDrawing" xmlns:w10="urn:schemas-microsoft-com:office:word" xmlns:w="http://schemas.openxmlformats.org/wordprocessingml/2006/main" xmlns:w14="http://schemas.microsoft.com/office/word/2010/wordml" xmlns:wpg="http://schemas.microsoft.com/office/word/2010/wordprocessingGroup" xmlns:wpi="http://schemas.microsoft.com/office/word/2010/wordprocessingInk" xmlns:wne="http://schemas.microsoft.com/office/word/2006/wordml" xmlns:wps="http://schemas.microsoft.com/office/word/2010/wordprocessingShape" mc:Ignorable="w14 wp14">
+  <w:footnote w:type="separator" w:id="-1">
+    <w:p>
+      <w:r>
+        <w:separator/>
+      </w:r>
+    </w:p>
+  </w:footnote>
+  <w:footnote w:type="continuationSeparator" w:id="0">
+    <w:p>
+      <w:r>
+        <w:continuationSeparator/>
+      </w:r>
+    </w:p>
+  </w:footnote>
+</w:footnotes>
 </file>
 
 <file path=word/styles.xml><?xml version="1.0" encoding="utf-8"?>
@@ -1042,6 +1086,71 @@
       <w:kern w:val="44"/>
       <w:sz w:val="44"/>
       <w:szCs w:val="44"/>
+    </w:rPr>
+  </w:style>
+  <w:style w:type="paragraph" w:styleId="a3">
+    <w:name w:val="header"/>
+    <w:basedOn w:val="a"/>
+    <w:link w:val="Char"/>
+    <w:uiPriority w:val="99"/>
+    <w:unhideWhenUsed/>
+    <w:rsid w:val="00CA4FFE"/>
+    <w:pPr>
+      <w:pBdr>
+        <w:bottom w:val="single" w:sz="6" w:space="1" w:color="auto"/>
+      </w:pBdr>
+      <w:tabs>
+        <w:tab w:val="center" w:pos="4153"/>
+        <w:tab w:val="right" w:pos="8306"/>
+      </w:tabs>
+      <w:snapToGrid w:val="0"/>
+      <w:jc w:val="center"/>
+    </w:pPr>
+    <w:rPr>
+      <w:sz w:val="18"/>
+      <w:szCs w:val="18"/>
+    </w:rPr>
+  </w:style>
+  <w:style w:type="character" w:customStyle="1" w:styleId="Char">
+    <w:name w:val="页眉 Char"/>
+    <w:basedOn w:val="a0"/>
+    <w:link w:val="a3"/>
+    <w:uiPriority w:val="99"/>
+    <w:rsid w:val="00CA4FFE"/>
+    <w:rPr>
+      <w:sz w:val="18"/>
+      <w:szCs w:val="18"/>
+    </w:rPr>
+  </w:style>
+  <w:style w:type="paragraph" w:styleId="a4">
+    <w:name w:val="footer"/>
+    <w:basedOn w:val="a"/>
+    <w:link w:val="Char0"/>
+    <w:uiPriority w:val="99"/>
+    <w:unhideWhenUsed/>
+    <w:rsid w:val="00CA4FFE"/>
+    <w:pPr>
+      <w:tabs>
+        <w:tab w:val="center" w:pos="4153"/>
+        <w:tab w:val="right" w:pos="8306"/>
+      </w:tabs>
+      <w:snapToGrid w:val="0"/>
+      <w:jc w:val="left"/>
+    </w:pPr>
+    <w:rPr>
+      <w:sz w:val="18"/>
+      <w:szCs w:val="18"/>
+    </w:rPr>
+  </w:style>
+  <w:style w:type="character" w:customStyle="1" w:styleId="Char0">
+    <w:name w:val="页脚 Char"/>
+    <w:basedOn w:val="a0"/>
+    <w:link w:val="a4"/>
+    <w:uiPriority w:val="99"/>
+    <w:rsid w:val="00CA4FFE"/>
+    <w:rPr>
+      <w:sz w:val="18"/>
+      <w:szCs w:val="18"/>
     </w:rPr>
   </w:style>
 </w:styles>
@@ -1269,6 +1378,71 @@
       <w:kern w:val="44"/>
       <w:sz w:val="44"/>
       <w:szCs w:val="44"/>
+    </w:rPr>
+  </w:style>
+  <w:style w:type="paragraph" w:styleId="a3">
+    <w:name w:val="header"/>
+    <w:basedOn w:val="a"/>
+    <w:link w:val="Char"/>
+    <w:uiPriority w:val="99"/>
+    <w:unhideWhenUsed/>
+    <w:rsid w:val="00CA4FFE"/>
+    <w:pPr>
+      <w:pBdr>
+        <w:bottom w:val="single" w:sz="6" w:space="1" w:color="auto"/>
+      </w:pBdr>
+      <w:tabs>
+        <w:tab w:val="center" w:pos="4153"/>
+        <w:tab w:val="right" w:pos="8306"/>
+      </w:tabs>
+      <w:snapToGrid w:val="0"/>
+      <w:jc w:val="center"/>
+    </w:pPr>
+    <w:rPr>
+      <w:sz w:val="18"/>
+      <w:szCs w:val="18"/>
+    </w:rPr>
+  </w:style>
+  <w:style w:type="character" w:customStyle="1" w:styleId="Char">
+    <w:name w:val="页眉 Char"/>
+    <w:basedOn w:val="a0"/>
+    <w:link w:val="a3"/>
+    <w:uiPriority w:val="99"/>
+    <w:rsid w:val="00CA4FFE"/>
+    <w:rPr>
+      <w:sz w:val="18"/>
+      <w:szCs w:val="18"/>
+    </w:rPr>
+  </w:style>
+  <w:style w:type="paragraph" w:styleId="a4">
+    <w:name w:val="footer"/>
+    <w:basedOn w:val="a"/>
+    <w:link w:val="Char0"/>
+    <w:uiPriority w:val="99"/>
+    <w:unhideWhenUsed/>
+    <w:rsid w:val="00CA4FFE"/>
+    <w:pPr>
+      <w:tabs>
+        <w:tab w:val="center" w:pos="4153"/>
+        <w:tab w:val="right" w:pos="8306"/>
+      </w:tabs>
+      <w:snapToGrid w:val="0"/>
+      <w:jc w:val="left"/>
+    </w:pPr>
+    <w:rPr>
+      <w:sz w:val="18"/>
+      <w:szCs w:val="18"/>
+    </w:rPr>
+  </w:style>
+  <w:style w:type="character" w:customStyle="1" w:styleId="Char0">
+    <w:name w:val="页脚 Char"/>
+    <w:basedOn w:val="a0"/>
+    <w:link w:val="a4"/>
+    <w:uiPriority w:val="99"/>
+    <w:rsid w:val="00CA4FFE"/>
+    <w:rPr>
+      <w:sz w:val="18"/>
+      <w:szCs w:val="18"/>
     </w:rPr>
   </w:style>
 </w:styles>

</xml_diff>